<commit_message>
turning off library messages
</commit_message>
<xml_diff>
--- a/similarity_estimation.docx
+++ b/similarity_estimation.docx
@@ -163,985 +163,899 @@
         </w:rPr>
         <w:t xml:space="preserve">(dplyr)</w:t>
       </w:r>
+      <w:r>
+        <w:br w:type="textWrapping"/>
+      </w:r>
+      <w:r>
+        <w:br w:type="textWrapping"/>
+      </w:r>
+      <w:r>
+        <w:rPr>
+          <w:rStyle w:val="CommentTok"/>
+        </w:rPr>
+        <w:t xml:space="preserve">##Import the US English Data</w:t>
+      </w:r>
+      <w:r>
+        <w:br w:type="textWrapping"/>
+      </w:r>
+      <w:r>
+        <w:rPr>
+          <w:rStyle w:val="NormalTok"/>
+        </w:rPr>
+        <w:t xml:space="preserve">US_freq &lt;-</w:t>
+      </w:r>
+      <w:r>
+        <w:rPr>
+          <w:rStyle w:val="StringTok"/>
+        </w:rPr>
+        <w:t xml:space="preserve"> </w:t>
+      </w:r>
+      <w:r>
+        <w:rPr>
+          <w:rStyle w:val="KeywordTok"/>
+        </w:rPr>
+        <w:t xml:space="preserve">read_excel</w:t>
+      </w:r>
+      <w:r>
+        <w:rPr>
+          <w:rStyle w:val="NormalTok"/>
+        </w:rPr>
+        <w:t xml:space="preserve">(</w:t>
+      </w:r>
+      <w:r>
+        <w:rPr>
+          <w:rStyle w:val="StringTok"/>
+        </w:rPr>
+        <w:t xml:space="preserve">"similarity_data/SUBTLEXusfrequencyabove1.xls"</w:t>
+      </w:r>
+      <w:r>
+        <w:rPr>
+          <w:rStyle w:val="NormalTok"/>
+        </w:rPr>
+        <w:t xml:space="preserve">)</w:t>
+      </w:r>
+      <w:r>
+        <w:br w:type="textWrapping"/>
+      </w:r>
+      <w:r>
+        <w:rPr>
+          <w:rStyle w:val="CommentTok"/>
+        </w:rPr>
+        <w:t xml:space="preserve">##Import the Dutch Data</w:t>
+      </w:r>
+      <w:r>
+        <w:br w:type="textWrapping"/>
+      </w:r>
+      <w:r>
+        <w:rPr>
+          <w:rStyle w:val="KeywordTok"/>
+        </w:rPr>
+        <w:t xml:space="preserve">load</w:t>
+      </w:r>
+      <w:r>
+        <w:rPr>
+          <w:rStyle w:val="NormalTok"/>
+        </w:rPr>
+        <w:t xml:space="preserve">(</w:t>
+      </w:r>
+      <w:r>
+        <w:rPr>
+          <w:rStyle w:val="StringTok"/>
+        </w:rPr>
+        <w:t xml:space="preserve">"similarity_data/SUBTLEX-NL.cd-above2.Rdata"</w:t>
+      </w:r>
+      <w:r>
+        <w:rPr>
+          <w:rStyle w:val="NormalTok"/>
+        </w:rPr>
+        <w:t xml:space="preserve">)</w:t>
+      </w:r>
+      <w:r>
+        <w:br w:type="textWrapping"/>
+      </w:r>
+      <w:r>
+        <w:rPr>
+          <w:rStyle w:val="NormalTok"/>
+        </w:rPr>
+        <w:t xml:space="preserve">NL_freq &lt;-</w:t>
+      </w:r>
+      <w:r>
+        <w:rPr>
+          <w:rStyle w:val="StringTok"/>
+        </w:rPr>
+        <w:t xml:space="preserve"> </w:t>
+      </w:r>
+      <w:r>
+        <w:rPr>
+          <w:rStyle w:val="NormalTok"/>
+        </w:rPr>
+        <w:t xml:space="preserve">subtlex.nl.cdgt2</w:t>
+      </w:r>
+      <w:r>
+        <w:br w:type="textWrapping"/>
+      </w:r>
+      <w:r>
+        <w:rPr>
+          <w:rStyle w:val="KeywordTok"/>
+        </w:rPr>
+        <w:t xml:space="preserve">rm</w:t>
+      </w:r>
+      <w:r>
+        <w:rPr>
+          <w:rStyle w:val="NormalTok"/>
+        </w:rPr>
+        <w:t xml:space="preserve">(subtlex.nl.cdgt2)</w:t>
+      </w:r>
+      <w:r>
+        <w:br w:type="textWrapping"/>
+      </w:r>
+      <w:r>
+        <w:br w:type="textWrapping"/>
+      </w:r>
+      <w:r>
+        <w:rPr>
+          <w:rStyle w:val="CommentTok"/>
+        </w:rPr>
+        <w:t xml:space="preserve">##lower case all words</w:t>
+      </w:r>
+      <w:r>
+        <w:br w:type="textWrapping"/>
+      </w:r>
+      <w:r>
+        <w:rPr>
+          <w:rStyle w:val="NormalTok"/>
+        </w:rPr>
+        <w:t xml:space="preserve">US_freq</w:t>
+      </w:r>
+      <w:r>
+        <w:rPr>
+          <w:rStyle w:val="OperatorTok"/>
+        </w:rPr>
+        <w:t xml:space="preserve">$</w:t>
+      </w:r>
+      <w:r>
+        <w:rPr>
+          <w:rStyle w:val="NormalTok"/>
+        </w:rPr>
+        <w:t xml:space="preserve">Word &lt;-</w:t>
+      </w:r>
+      <w:r>
+        <w:rPr>
+          <w:rStyle w:val="StringTok"/>
+        </w:rPr>
+        <w:t xml:space="preserve"> </w:t>
+      </w:r>
+      <w:r>
+        <w:rPr>
+          <w:rStyle w:val="KeywordTok"/>
+        </w:rPr>
+        <w:t xml:space="preserve">tolower</w:t>
+      </w:r>
+      <w:r>
+        <w:rPr>
+          <w:rStyle w:val="NormalTok"/>
+        </w:rPr>
+        <w:t xml:space="preserve">(US_freq</w:t>
+      </w:r>
+      <w:r>
+        <w:rPr>
+          <w:rStyle w:val="OperatorTok"/>
+        </w:rPr>
+        <w:t xml:space="preserve">$</w:t>
+      </w:r>
+      <w:r>
+        <w:rPr>
+          <w:rStyle w:val="NormalTok"/>
+        </w:rPr>
+        <w:t xml:space="preserve">Word)</w:t>
+      </w:r>
+      <w:r>
+        <w:br w:type="textWrapping"/>
+      </w:r>
+      <w:r>
+        <w:rPr>
+          <w:rStyle w:val="NormalTok"/>
+        </w:rPr>
+        <w:t xml:space="preserve">NL_freq</w:t>
+      </w:r>
+      <w:r>
+        <w:rPr>
+          <w:rStyle w:val="OperatorTok"/>
+        </w:rPr>
+        <w:t xml:space="preserve">$</w:t>
+      </w:r>
+      <w:r>
+        <w:rPr>
+          <w:rStyle w:val="NormalTok"/>
+        </w:rPr>
+        <w:t xml:space="preserve">Word &lt;-</w:t>
+      </w:r>
+      <w:r>
+        <w:rPr>
+          <w:rStyle w:val="StringTok"/>
+        </w:rPr>
+        <w:t xml:space="preserve"> </w:t>
+      </w:r>
+      <w:r>
+        <w:rPr>
+          <w:rStyle w:val="KeywordTok"/>
+        </w:rPr>
+        <w:t xml:space="preserve">tolower</w:t>
+      </w:r>
+      <w:r>
+        <w:rPr>
+          <w:rStyle w:val="NormalTok"/>
+        </w:rPr>
+        <w:t xml:space="preserve">(NL_freq</w:t>
+      </w:r>
+      <w:r>
+        <w:rPr>
+          <w:rStyle w:val="OperatorTok"/>
+        </w:rPr>
+        <w:t xml:space="preserve">$</w:t>
+      </w:r>
+      <w:r>
+        <w:rPr>
+          <w:rStyle w:val="NormalTok"/>
+        </w:rPr>
+        <w:t xml:space="preserve">Word)</w:t>
+      </w:r>
+      <w:r>
+        <w:br w:type="textWrapping"/>
+      </w:r>
+      <w:r>
+        <w:br w:type="textWrapping"/>
+      </w:r>
+      <w:r>
+        <w:rPr>
+          <w:rStyle w:val="CommentTok"/>
+        </w:rPr>
+        <w:t xml:space="preserve">##Grab the top 10,000 words </w:t>
+      </w:r>
+      <w:r>
+        <w:br w:type="textWrapping"/>
+      </w:r>
+      <w:r>
+        <w:rPr>
+          <w:rStyle w:val="NormalTok"/>
+        </w:rPr>
+        <w:t xml:space="preserve">US_subset &lt;-</w:t>
+      </w:r>
+      <w:r>
+        <w:rPr>
+          <w:rStyle w:val="StringTok"/>
+        </w:rPr>
+        <w:t xml:space="preserve"> </w:t>
+      </w:r>
+      <w:r>
+        <w:rPr>
+          <w:rStyle w:val="NormalTok"/>
+        </w:rPr>
+        <w:t xml:space="preserve">US_freq </w:t>
+      </w:r>
+      <w:r>
+        <w:rPr>
+          <w:rStyle w:val="OperatorTok"/>
+        </w:rPr>
+        <w:t xml:space="preserve">%&gt;%</w:t>
+      </w:r>
+      <w:r>
+        <w:rPr>
+          <w:rStyle w:val="StringTok"/>
+        </w:rPr>
+        <w:t xml:space="preserve"> </w:t>
+      </w:r>
+      <w:r>
+        <w:rPr>
+          <w:rStyle w:val="CommentTok"/>
+        </w:rPr>
+        <w:t xml:space="preserve">#data frame</w:t>
+      </w:r>
+      <w:r>
+        <w:br w:type="textWrapping"/>
+      </w:r>
+      <w:r>
+        <w:rPr>
+          <w:rStyle w:val="StringTok"/>
+        </w:rPr>
+        <w:t xml:space="preserve">  </w:t>
+      </w:r>
+      <w:r>
+        <w:rPr>
+          <w:rStyle w:val="KeywordTok"/>
+        </w:rPr>
+        <w:t xml:space="preserve">filter</w:t>
+      </w:r>
+      <w:r>
+        <w:rPr>
+          <w:rStyle w:val="NormalTok"/>
+        </w:rPr>
+        <w:t xml:space="preserve">(</w:t>
+      </w:r>
+      <w:r>
+        <w:rPr>
+          <w:rStyle w:val="OperatorTok"/>
+        </w:rPr>
+        <w:t xml:space="preserve">!</w:t>
+      </w:r>
+      <w:r>
+        <w:rPr>
+          <w:rStyle w:val="NormalTok"/>
+        </w:rPr>
+        <w:t xml:space="preserve">Word </w:t>
+      </w:r>
+      <w:r>
+        <w:rPr>
+          <w:rStyle w:val="OperatorTok"/>
+        </w:rPr>
+        <w:t xml:space="preserve">%in%</w:t>
+      </w:r>
+      <w:r>
+        <w:rPr>
+          <w:rStyle w:val="StringTok"/>
+        </w:rPr>
+        <w:t xml:space="preserve"> </w:t>
+      </w:r>
+      <w:r>
+        <w:rPr>
+          <w:rStyle w:val="KeywordTok"/>
+        </w:rPr>
+        <w:t xml:space="preserve">stopwords</w:t>
+      </w:r>
+      <w:r>
+        <w:rPr>
+          <w:rStyle w:val="NormalTok"/>
+        </w:rPr>
+        <w:t xml:space="preserve">(</w:t>
+      </w:r>
+      <w:r>
+        <w:rPr>
+          <w:rStyle w:val="DataTypeTok"/>
+        </w:rPr>
+        <w:t xml:space="preserve">language =</w:t>
+      </w:r>
+      <w:r>
+        <w:rPr>
+          <w:rStyle w:val="NormalTok"/>
+        </w:rPr>
+        <w:t xml:space="preserve"> </w:t>
+      </w:r>
+      <w:r>
+        <w:rPr>
+          <w:rStyle w:val="StringTok"/>
+        </w:rPr>
+        <w:t xml:space="preserve">"en"</w:t>
+      </w:r>
+      <w:r>
+        <w:rPr>
+          <w:rStyle w:val="NormalTok"/>
+        </w:rPr>
+        <w:t xml:space="preserve">)) </w:t>
+      </w:r>
+      <w:r>
+        <w:rPr>
+          <w:rStyle w:val="OperatorTok"/>
+        </w:rPr>
+        <w:t xml:space="preserve">%&gt;%</w:t>
+      </w:r>
+      <w:r>
+        <w:rPr>
+          <w:rStyle w:val="StringTok"/>
+        </w:rPr>
+        <w:t xml:space="preserve">  </w:t>
+      </w:r>
+      <w:r>
+        <w:rPr>
+          <w:rStyle w:val="CommentTok"/>
+        </w:rPr>
+        <w:t xml:space="preserve">#take out stop words </w:t>
+      </w:r>
+      <w:r>
+        <w:br w:type="textWrapping"/>
+      </w:r>
+      <w:r>
+        <w:rPr>
+          <w:rStyle w:val="StringTok"/>
+        </w:rPr>
+        <w:t xml:space="preserve">  </w:t>
+      </w:r>
+      <w:r>
+        <w:rPr>
+          <w:rStyle w:val="KeywordTok"/>
+        </w:rPr>
+        <w:t xml:space="preserve">filter</w:t>
+      </w:r>
+      <w:r>
+        <w:rPr>
+          <w:rStyle w:val="NormalTok"/>
+        </w:rPr>
+        <w:t xml:space="preserve">(</w:t>
+      </w:r>
+      <w:r>
+        <w:rPr>
+          <w:rStyle w:val="KeywordTok"/>
+        </w:rPr>
+        <w:t xml:space="preserve">nchar</w:t>
+      </w:r>
+      <w:r>
+        <w:rPr>
+          <w:rStyle w:val="NormalTok"/>
+        </w:rPr>
+        <w:t xml:space="preserve">(Word) </w:t>
+      </w:r>
+      <w:r>
+        <w:rPr>
+          <w:rStyle w:val="OperatorTok"/>
+        </w:rPr>
+        <w:t xml:space="preserve">&gt;=</w:t>
+      </w:r>
+      <w:r>
+        <w:rPr>
+          <w:rStyle w:val="StringTok"/>
+        </w:rPr>
+        <w:t xml:space="preserve"> </w:t>
+      </w:r>
+      <w:r>
+        <w:rPr>
+          <w:rStyle w:val="DecValTok"/>
+        </w:rPr>
+        <w:t xml:space="preserve">3</w:t>
+      </w:r>
+      <w:r>
+        <w:rPr>
+          <w:rStyle w:val="NormalTok"/>
+        </w:rPr>
+        <w:t xml:space="preserve">) </w:t>
+      </w:r>
+      <w:r>
+        <w:rPr>
+          <w:rStyle w:val="OperatorTok"/>
+        </w:rPr>
+        <w:t xml:space="preserve">%&gt;%</w:t>
+      </w:r>
+      <w:r>
+        <w:rPr>
+          <w:rStyle w:val="StringTok"/>
+        </w:rPr>
+        <w:t xml:space="preserve"> </w:t>
+      </w:r>
+      <w:r>
+        <w:rPr>
+          <w:rStyle w:val="CommentTok"/>
+        </w:rPr>
+        <w:t xml:space="preserve">#words greater than or equal 3</w:t>
+      </w:r>
+      <w:r>
+        <w:br w:type="textWrapping"/>
+      </w:r>
+      <w:r>
+        <w:rPr>
+          <w:rStyle w:val="StringTok"/>
+        </w:rPr>
+        <w:t xml:space="preserve">  </w:t>
+      </w:r>
+      <w:r>
+        <w:rPr>
+          <w:rStyle w:val="KeywordTok"/>
+        </w:rPr>
+        <w:t xml:space="preserve">arrange</w:t>
+      </w:r>
+      <w:r>
+        <w:rPr>
+          <w:rStyle w:val="NormalTok"/>
+        </w:rPr>
+        <w:t xml:space="preserve">(Lg10WF) </w:t>
+      </w:r>
+      <w:r>
+        <w:rPr>
+          <w:rStyle w:val="OperatorTok"/>
+        </w:rPr>
+        <w:t xml:space="preserve">%&gt;%</w:t>
+      </w:r>
+      <w:r>
+        <w:rPr>
+          <w:rStyle w:val="StringTok"/>
+        </w:rPr>
+        <w:t xml:space="preserve"> </w:t>
+      </w:r>
+      <w:r>
+        <w:rPr>
+          <w:rStyle w:val="CommentTok"/>
+        </w:rPr>
+        <w:t xml:space="preserve">#sort by Log10WF </w:t>
+      </w:r>
+      <w:r>
+        <w:br w:type="textWrapping"/>
+      </w:r>
+      <w:r>
+        <w:rPr>
+          <w:rStyle w:val="StringTok"/>
+        </w:rPr>
+        <w:t xml:space="preserve">  </w:t>
+      </w:r>
+      <w:r>
+        <w:rPr>
+          <w:rStyle w:val="KeywordTok"/>
+        </w:rPr>
+        <w:t xml:space="preserve">top_n</w:t>
+      </w:r>
+      <w:r>
+        <w:rPr>
+          <w:rStyle w:val="NormalTok"/>
+        </w:rPr>
+        <w:t xml:space="preserve">(</w:t>
+      </w:r>
+      <w:r>
+        <w:rPr>
+          <w:rStyle w:val="DecValTok"/>
+        </w:rPr>
+        <w:t xml:space="preserve">10000</w:t>
+      </w:r>
+      <w:r>
+        <w:rPr>
+          <w:rStyle w:val="NormalTok"/>
+        </w:rPr>
+        <w:t xml:space="preserve">) </w:t>
+      </w:r>
+      <w:r>
+        <w:rPr>
+          <w:rStyle w:val="CommentTok"/>
+        </w:rPr>
+        <w:t xml:space="preserve">#Take the top 10k</w:t>
+      </w:r>
+      <w:r>
+        <w:br w:type="textWrapping"/>
+      </w:r>
+      <w:r>
+        <w:rPr>
+          <w:rStyle w:val="NormalTok"/>
+        </w:rPr>
+        <w:t xml:space="preserve">  </w:t>
+      </w:r>
+      <w:r>
+        <w:br w:type="textWrapping"/>
+      </w:r>
+      <w:r>
+        <w:rPr>
+          <w:rStyle w:val="NormalTok"/>
+        </w:rPr>
+        <w:t xml:space="preserve">NL_subset &lt;-</w:t>
+      </w:r>
+      <w:r>
+        <w:rPr>
+          <w:rStyle w:val="StringTok"/>
+        </w:rPr>
+        <w:t xml:space="preserve"> </w:t>
+      </w:r>
+      <w:r>
+        <w:rPr>
+          <w:rStyle w:val="NormalTok"/>
+        </w:rPr>
+        <w:t xml:space="preserve">NL_freq </w:t>
+      </w:r>
+      <w:r>
+        <w:rPr>
+          <w:rStyle w:val="OperatorTok"/>
+        </w:rPr>
+        <w:t xml:space="preserve">%&gt;%</w:t>
+      </w:r>
+      <w:r>
+        <w:rPr>
+          <w:rStyle w:val="StringTok"/>
+        </w:rPr>
+        <w:t xml:space="preserve"> </w:t>
+      </w:r>
+      <w:r>
+        <w:rPr>
+          <w:rStyle w:val="CommentTok"/>
+        </w:rPr>
+        <w:t xml:space="preserve">#data frame</w:t>
+      </w:r>
+      <w:r>
+        <w:br w:type="textWrapping"/>
+      </w:r>
+      <w:r>
+        <w:rPr>
+          <w:rStyle w:val="StringTok"/>
+        </w:rPr>
+        <w:t xml:space="preserve">  </w:t>
+      </w:r>
+      <w:r>
+        <w:rPr>
+          <w:rStyle w:val="KeywordTok"/>
+        </w:rPr>
+        <w:t xml:space="preserve">filter</w:t>
+      </w:r>
+      <w:r>
+        <w:rPr>
+          <w:rStyle w:val="NormalTok"/>
+        </w:rPr>
+        <w:t xml:space="preserve">(</w:t>
+      </w:r>
+      <w:r>
+        <w:rPr>
+          <w:rStyle w:val="OperatorTok"/>
+        </w:rPr>
+        <w:t xml:space="preserve">!</w:t>
+      </w:r>
+      <w:r>
+        <w:rPr>
+          <w:rStyle w:val="NormalTok"/>
+        </w:rPr>
+        <w:t xml:space="preserve">Word </w:t>
+      </w:r>
+      <w:r>
+        <w:rPr>
+          <w:rStyle w:val="OperatorTok"/>
+        </w:rPr>
+        <w:t xml:space="preserve">%in%</w:t>
+      </w:r>
+      <w:r>
+        <w:rPr>
+          <w:rStyle w:val="StringTok"/>
+        </w:rPr>
+        <w:t xml:space="preserve"> </w:t>
+      </w:r>
+      <w:r>
+        <w:rPr>
+          <w:rStyle w:val="KeywordTok"/>
+        </w:rPr>
+        <w:t xml:space="preserve">stopwords</w:t>
+      </w:r>
+      <w:r>
+        <w:rPr>
+          <w:rStyle w:val="NormalTok"/>
+        </w:rPr>
+        <w:t xml:space="preserve">(</w:t>
+      </w:r>
+      <w:r>
+        <w:rPr>
+          <w:rStyle w:val="DataTypeTok"/>
+        </w:rPr>
+        <w:t xml:space="preserve">language =</w:t>
+      </w:r>
+      <w:r>
+        <w:rPr>
+          <w:rStyle w:val="NormalTok"/>
+        </w:rPr>
+        <w:t xml:space="preserve"> </w:t>
+      </w:r>
+      <w:r>
+        <w:rPr>
+          <w:rStyle w:val="StringTok"/>
+        </w:rPr>
+        <w:t xml:space="preserve">"nl"</w:t>
+      </w:r>
+      <w:r>
+        <w:rPr>
+          <w:rStyle w:val="NormalTok"/>
+        </w:rPr>
+        <w:t xml:space="preserve">)) </w:t>
+      </w:r>
+      <w:r>
+        <w:rPr>
+          <w:rStyle w:val="OperatorTok"/>
+        </w:rPr>
+        <w:t xml:space="preserve">%&gt;%</w:t>
+      </w:r>
+      <w:r>
+        <w:rPr>
+          <w:rStyle w:val="StringTok"/>
+        </w:rPr>
+        <w:t xml:space="preserve">  </w:t>
+      </w:r>
+      <w:r>
+        <w:rPr>
+          <w:rStyle w:val="CommentTok"/>
+        </w:rPr>
+        <w:t xml:space="preserve">#take out stop words </w:t>
+      </w:r>
+      <w:r>
+        <w:br w:type="textWrapping"/>
+      </w:r>
+      <w:r>
+        <w:rPr>
+          <w:rStyle w:val="StringTok"/>
+        </w:rPr>
+        <w:t xml:space="preserve">  </w:t>
+      </w:r>
+      <w:r>
+        <w:rPr>
+          <w:rStyle w:val="KeywordTok"/>
+        </w:rPr>
+        <w:t xml:space="preserve">filter</w:t>
+      </w:r>
+      <w:r>
+        <w:rPr>
+          <w:rStyle w:val="NormalTok"/>
+        </w:rPr>
+        <w:t xml:space="preserve">(</w:t>
+      </w:r>
+      <w:r>
+        <w:rPr>
+          <w:rStyle w:val="KeywordTok"/>
+        </w:rPr>
+        <w:t xml:space="preserve">nchar</w:t>
+      </w:r>
+      <w:r>
+        <w:rPr>
+          <w:rStyle w:val="NormalTok"/>
+        </w:rPr>
+        <w:t xml:space="preserve">(Word) </w:t>
+      </w:r>
+      <w:r>
+        <w:rPr>
+          <w:rStyle w:val="OperatorTok"/>
+        </w:rPr>
+        <w:t xml:space="preserve">&gt;=</w:t>
+      </w:r>
+      <w:r>
+        <w:rPr>
+          <w:rStyle w:val="StringTok"/>
+        </w:rPr>
+        <w:t xml:space="preserve"> </w:t>
+      </w:r>
+      <w:r>
+        <w:rPr>
+          <w:rStyle w:val="DecValTok"/>
+        </w:rPr>
+        <w:t xml:space="preserve">3</w:t>
+      </w:r>
+      <w:r>
+        <w:rPr>
+          <w:rStyle w:val="NormalTok"/>
+        </w:rPr>
+        <w:t xml:space="preserve">) </w:t>
+      </w:r>
+      <w:r>
+        <w:rPr>
+          <w:rStyle w:val="OperatorTok"/>
+        </w:rPr>
+        <w:t xml:space="preserve">%&gt;%</w:t>
+      </w:r>
+      <w:r>
+        <w:rPr>
+          <w:rStyle w:val="StringTok"/>
+        </w:rPr>
+        <w:t xml:space="preserve"> </w:t>
+      </w:r>
+      <w:r>
+        <w:rPr>
+          <w:rStyle w:val="CommentTok"/>
+        </w:rPr>
+        <w:t xml:space="preserve">#words greater than or equal 3</w:t>
+      </w:r>
+      <w:r>
+        <w:br w:type="textWrapping"/>
+      </w:r>
+      <w:r>
+        <w:rPr>
+          <w:rStyle w:val="StringTok"/>
+        </w:rPr>
+        <w:t xml:space="preserve">  </w:t>
+      </w:r>
+      <w:r>
+        <w:rPr>
+          <w:rStyle w:val="KeywordTok"/>
+        </w:rPr>
+        <w:t xml:space="preserve">arrange</w:t>
+      </w:r>
+      <w:r>
+        <w:rPr>
+          <w:rStyle w:val="NormalTok"/>
+        </w:rPr>
+        <w:t xml:space="preserve">(Lg10WF) </w:t>
+      </w:r>
+      <w:r>
+        <w:rPr>
+          <w:rStyle w:val="OperatorTok"/>
+        </w:rPr>
+        <w:t xml:space="preserve">%&gt;%</w:t>
+      </w:r>
+      <w:r>
+        <w:rPr>
+          <w:rStyle w:val="StringTok"/>
+        </w:rPr>
+        <w:t xml:space="preserve"> </w:t>
+      </w:r>
+      <w:r>
+        <w:rPr>
+          <w:rStyle w:val="CommentTok"/>
+        </w:rPr>
+        <w:t xml:space="preserve">#sort by Log10WF </w:t>
+      </w:r>
+      <w:r>
+        <w:br w:type="textWrapping"/>
+      </w:r>
+      <w:r>
+        <w:rPr>
+          <w:rStyle w:val="StringTok"/>
+        </w:rPr>
+        <w:t xml:space="preserve">  </w:t>
+      </w:r>
+      <w:r>
+        <w:rPr>
+          <w:rStyle w:val="KeywordTok"/>
+        </w:rPr>
+        <w:t xml:space="preserve">top_n</w:t>
+      </w:r>
+      <w:r>
+        <w:rPr>
+          <w:rStyle w:val="NormalTok"/>
+        </w:rPr>
+        <w:t xml:space="preserve">(</w:t>
+      </w:r>
+      <w:r>
+        <w:rPr>
+          <w:rStyle w:val="DecValTok"/>
+        </w:rPr>
+        <w:t xml:space="preserve">10000</w:t>
+      </w:r>
+      <w:r>
+        <w:rPr>
+          <w:rStyle w:val="NormalTok"/>
+        </w:rPr>
+        <w:t xml:space="preserve">) </w:t>
+      </w:r>
+      <w:r>
+        <w:rPr>
+          <w:rStyle w:val="CommentTok"/>
+        </w:rPr>
+        <w:t xml:space="preserve">#Take the top 10k</w:t>
+      </w:r>
+      <w:r>
+        <w:br w:type="textWrapping"/>
+      </w:r>
+      <w:r>
+        <w:br w:type="textWrapping"/>
+      </w:r>
+      <w:r>
+        <w:rPr>
+          <w:rStyle w:val="CommentTok"/>
+        </w:rPr>
+        <w:t xml:space="preserve">##these libraries will be combined with translate R</w:t>
+      </w:r>
+      <w:r>
+        <w:br w:type="textWrapping"/>
+      </w:r>
+      <w:r>
+        <w:rPr>
+          <w:rStyle w:val="CommentTok"/>
+        </w:rPr>
+        <w:t xml:space="preserve">##this service is not free, uses google's API</w:t>
+      </w:r>
+      <w:r>
+        <w:br w:type="textWrapping"/>
+      </w:r>
+      <w:r>
+        <w:rPr>
+          <w:rStyle w:val="CommentTok"/>
+        </w:rPr>
+        <w:t xml:space="preserve">##will work with the university to see if we have</w:t>
+      </w:r>
+      <w:r>
+        <w:br w:type="textWrapping"/>
+      </w:r>
+      <w:r>
+        <w:rPr>
+          <w:rStyle w:val="CommentTok"/>
+        </w:rPr>
+        <w:t xml:space="preserve">##a service already for this type of task </w:t>
+      </w:r>
+      <w:r>
+        <w:br w:type="textWrapping"/>
+      </w:r>
+      <w:r>
+        <w:rPr>
+          <w:rStyle w:val="CommentTok"/>
+        </w:rPr>
+        <w:t xml:space="preserve">#library(translateR)</w:t>
+      </w:r>
     </w:p>
     <w:p>
       <w:pPr>
-        <w:pStyle w:val="SourceCode"/>
-      </w:pPr>
-      <w:r>
-        <w:rPr>
-          <w:rStyle w:val="VerbatimChar"/>
-        </w:rPr>
-        <w:t xml:space="preserve">## </w:t>
-      </w:r>
-      <w:r>
-        <w:br w:type="textWrapping"/>
-      </w:r>
-      <w:r>
-        <w:rPr>
-          <w:rStyle w:val="VerbatimChar"/>
-        </w:rPr>
-        <w:t xml:space="preserve">## Attaching package: 'dplyr'</w:t>
-      </w:r>
-    </w:p>
-    <w:p>
-      <w:pPr>
-        <w:pStyle w:val="SourceCode"/>
-      </w:pPr>
-      <w:r>
-        <w:rPr>
-          <w:rStyle w:val="VerbatimChar"/>
-        </w:rPr>
-        <w:t xml:space="preserve">## The following objects are masked from 'package:stats':</w:t>
-      </w:r>
-      <w:r>
-        <w:br w:type="textWrapping"/>
-      </w:r>
-      <w:r>
-        <w:rPr>
-          <w:rStyle w:val="VerbatimChar"/>
-        </w:rPr>
-        <w:t xml:space="preserve">## </w:t>
-      </w:r>
-      <w:r>
-        <w:br w:type="textWrapping"/>
-      </w:r>
-      <w:r>
-        <w:rPr>
-          <w:rStyle w:val="VerbatimChar"/>
-        </w:rPr>
-        <w:t xml:space="preserve">##     filter, lag</w:t>
-      </w:r>
-    </w:p>
-    <w:p>
-      <w:pPr>
-        <w:pStyle w:val="SourceCode"/>
-      </w:pPr>
-      <w:r>
-        <w:rPr>
-          <w:rStyle w:val="VerbatimChar"/>
-        </w:rPr>
-        <w:t xml:space="preserve">## The following objects are masked from 'package:base':</w:t>
-      </w:r>
-      <w:r>
-        <w:br w:type="textWrapping"/>
-      </w:r>
-      <w:r>
-        <w:rPr>
-          <w:rStyle w:val="VerbatimChar"/>
-        </w:rPr>
-        <w:t xml:space="preserve">## </w:t>
-      </w:r>
-      <w:r>
-        <w:br w:type="textWrapping"/>
-      </w:r>
-      <w:r>
-        <w:rPr>
-          <w:rStyle w:val="VerbatimChar"/>
-        </w:rPr>
-        <w:t xml:space="preserve">##     intersect, setdiff, setequal, union</w:t>
-      </w:r>
-    </w:p>
-    <w:p>
-      <w:pPr>
-        <w:pStyle w:val="SourceCode"/>
-      </w:pPr>
-      <w:r>
-        <w:rPr>
-          <w:rStyle w:val="CommentTok"/>
-        </w:rPr>
-        <w:t xml:space="preserve">##Import the US English Data</w:t>
-      </w:r>
-      <w:r>
-        <w:br w:type="textWrapping"/>
-      </w:r>
-      <w:r>
-        <w:rPr>
-          <w:rStyle w:val="NormalTok"/>
-        </w:rPr>
-        <w:t xml:space="preserve">US_freq &lt;-</w:t>
-      </w:r>
-      <w:r>
-        <w:rPr>
-          <w:rStyle w:val="StringTok"/>
-        </w:rPr>
-        <w:t xml:space="preserve"> </w:t>
-      </w:r>
-      <w:r>
-        <w:rPr>
-          <w:rStyle w:val="KeywordTok"/>
-        </w:rPr>
-        <w:t xml:space="preserve">read_excel</w:t>
-      </w:r>
-      <w:r>
-        <w:rPr>
-          <w:rStyle w:val="NormalTok"/>
-        </w:rPr>
-        <w:t xml:space="preserve">(</w:t>
-      </w:r>
-      <w:r>
-        <w:rPr>
-          <w:rStyle w:val="StringTok"/>
-        </w:rPr>
-        <w:t xml:space="preserve">"similarity_data/SUBTLEXusfrequencyabove1.xls"</w:t>
-      </w:r>
-      <w:r>
-        <w:rPr>
-          <w:rStyle w:val="NormalTok"/>
-        </w:rPr>
-        <w:t xml:space="preserve">)</w:t>
-      </w:r>
-      <w:r>
-        <w:br w:type="textWrapping"/>
-      </w:r>
-      <w:r>
-        <w:rPr>
-          <w:rStyle w:val="CommentTok"/>
-        </w:rPr>
-        <w:t xml:space="preserve">##Import the Dutch Data</w:t>
-      </w:r>
-      <w:r>
-        <w:br w:type="textWrapping"/>
-      </w:r>
-      <w:r>
-        <w:rPr>
-          <w:rStyle w:val="KeywordTok"/>
-        </w:rPr>
-        <w:t xml:space="preserve">load</w:t>
-      </w:r>
-      <w:r>
-        <w:rPr>
-          <w:rStyle w:val="NormalTok"/>
-        </w:rPr>
-        <w:t xml:space="preserve">(</w:t>
-      </w:r>
-      <w:r>
-        <w:rPr>
-          <w:rStyle w:val="StringTok"/>
-        </w:rPr>
-        <w:t xml:space="preserve">"similarity_data/SUBTLEX-NL.cd-above2.Rdata"</w:t>
-      </w:r>
-      <w:r>
-        <w:rPr>
-          <w:rStyle w:val="NormalTok"/>
-        </w:rPr>
-        <w:t xml:space="preserve">)</w:t>
-      </w:r>
-      <w:r>
-        <w:br w:type="textWrapping"/>
-      </w:r>
-      <w:r>
-        <w:rPr>
-          <w:rStyle w:val="NormalTok"/>
-        </w:rPr>
-        <w:t xml:space="preserve">NL_freq &lt;-</w:t>
-      </w:r>
-      <w:r>
-        <w:rPr>
-          <w:rStyle w:val="StringTok"/>
-        </w:rPr>
-        <w:t xml:space="preserve"> </w:t>
-      </w:r>
-      <w:r>
-        <w:rPr>
-          <w:rStyle w:val="NormalTok"/>
-        </w:rPr>
-        <w:t xml:space="preserve">subtlex.nl.cdgt2</w:t>
-      </w:r>
-      <w:r>
-        <w:br w:type="textWrapping"/>
-      </w:r>
-      <w:r>
-        <w:rPr>
-          <w:rStyle w:val="KeywordTok"/>
-        </w:rPr>
-        <w:t xml:space="preserve">rm</w:t>
-      </w:r>
-      <w:r>
-        <w:rPr>
-          <w:rStyle w:val="NormalTok"/>
-        </w:rPr>
-        <w:t xml:space="preserve">(subtlex.nl.cdgt2)</w:t>
-      </w:r>
-      <w:r>
-        <w:br w:type="textWrapping"/>
-      </w:r>
-      <w:r>
-        <w:br w:type="textWrapping"/>
-      </w:r>
-      <w:r>
-        <w:rPr>
-          <w:rStyle w:val="CommentTok"/>
-        </w:rPr>
-        <w:t xml:space="preserve">##lower case all words</w:t>
-      </w:r>
-      <w:r>
-        <w:br w:type="textWrapping"/>
-      </w:r>
-      <w:r>
-        <w:rPr>
-          <w:rStyle w:val="NormalTok"/>
-        </w:rPr>
-        <w:t xml:space="preserve">US_freq</w:t>
-      </w:r>
-      <w:r>
-        <w:rPr>
-          <w:rStyle w:val="OperatorTok"/>
-        </w:rPr>
-        <w:t xml:space="preserve">$</w:t>
-      </w:r>
-      <w:r>
-        <w:rPr>
-          <w:rStyle w:val="NormalTok"/>
-        </w:rPr>
-        <w:t xml:space="preserve">Word &lt;-</w:t>
-      </w:r>
-      <w:r>
-        <w:rPr>
-          <w:rStyle w:val="StringTok"/>
-        </w:rPr>
-        <w:t xml:space="preserve"> </w:t>
-      </w:r>
-      <w:r>
-        <w:rPr>
-          <w:rStyle w:val="KeywordTok"/>
-        </w:rPr>
-        <w:t xml:space="preserve">tolower</w:t>
-      </w:r>
-      <w:r>
-        <w:rPr>
-          <w:rStyle w:val="NormalTok"/>
-        </w:rPr>
-        <w:t xml:space="preserve">(US_freq</w:t>
-      </w:r>
-      <w:r>
-        <w:rPr>
-          <w:rStyle w:val="OperatorTok"/>
-        </w:rPr>
-        <w:t xml:space="preserve">$</w:t>
-      </w:r>
-      <w:r>
-        <w:rPr>
-          <w:rStyle w:val="NormalTok"/>
-        </w:rPr>
-        <w:t xml:space="preserve">Word)</w:t>
-      </w:r>
-      <w:r>
-        <w:br w:type="textWrapping"/>
-      </w:r>
-      <w:r>
-        <w:rPr>
-          <w:rStyle w:val="NormalTok"/>
-        </w:rPr>
-        <w:t xml:space="preserve">NL_freq</w:t>
-      </w:r>
-      <w:r>
-        <w:rPr>
-          <w:rStyle w:val="OperatorTok"/>
-        </w:rPr>
-        <w:t xml:space="preserve">$</w:t>
-      </w:r>
-      <w:r>
-        <w:rPr>
-          <w:rStyle w:val="NormalTok"/>
-        </w:rPr>
-        <w:t xml:space="preserve">Word &lt;-</w:t>
-      </w:r>
-      <w:r>
-        <w:rPr>
-          <w:rStyle w:val="StringTok"/>
-        </w:rPr>
-        <w:t xml:space="preserve"> </w:t>
-      </w:r>
-      <w:r>
-        <w:rPr>
-          <w:rStyle w:val="KeywordTok"/>
-        </w:rPr>
-        <w:t xml:space="preserve">tolower</w:t>
-      </w:r>
-      <w:r>
-        <w:rPr>
-          <w:rStyle w:val="NormalTok"/>
-        </w:rPr>
-        <w:t xml:space="preserve">(NL_freq</w:t>
-      </w:r>
-      <w:r>
-        <w:rPr>
-          <w:rStyle w:val="OperatorTok"/>
-        </w:rPr>
-        <w:t xml:space="preserve">$</w:t>
-      </w:r>
-      <w:r>
-        <w:rPr>
-          <w:rStyle w:val="NormalTok"/>
-        </w:rPr>
-        <w:t xml:space="preserve">Word)</w:t>
-      </w:r>
-      <w:r>
-        <w:br w:type="textWrapping"/>
-      </w:r>
-      <w:r>
-        <w:br w:type="textWrapping"/>
-      </w:r>
-      <w:r>
-        <w:rPr>
-          <w:rStyle w:val="CommentTok"/>
-        </w:rPr>
-        <w:t xml:space="preserve">##Grab the top 10,000 words </w:t>
-      </w:r>
-      <w:r>
-        <w:br w:type="textWrapping"/>
-      </w:r>
-      <w:r>
-        <w:rPr>
-          <w:rStyle w:val="NormalTok"/>
-        </w:rPr>
-        <w:t xml:space="preserve">US_subset &lt;-</w:t>
-      </w:r>
-      <w:r>
-        <w:rPr>
-          <w:rStyle w:val="StringTok"/>
-        </w:rPr>
-        <w:t xml:space="preserve"> </w:t>
-      </w:r>
-      <w:r>
-        <w:rPr>
-          <w:rStyle w:val="NormalTok"/>
-        </w:rPr>
-        <w:t xml:space="preserve">US_freq </w:t>
-      </w:r>
-      <w:r>
-        <w:rPr>
-          <w:rStyle w:val="OperatorTok"/>
-        </w:rPr>
-        <w:t xml:space="preserve">%&gt;%</w:t>
-      </w:r>
-      <w:r>
-        <w:rPr>
-          <w:rStyle w:val="StringTok"/>
-        </w:rPr>
-        <w:t xml:space="preserve"> </w:t>
-      </w:r>
-      <w:r>
-        <w:rPr>
-          <w:rStyle w:val="CommentTok"/>
-        </w:rPr>
-        <w:t xml:space="preserve">#data frame</w:t>
-      </w:r>
-      <w:r>
-        <w:br w:type="textWrapping"/>
-      </w:r>
-      <w:r>
-        <w:rPr>
-          <w:rStyle w:val="StringTok"/>
-        </w:rPr>
-        <w:t xml:space="preserve">  </w:t>
-      </w:r>
-      <w:r>
-        <w:rPr>
-          <w:rStyle w:val="KeywordTok"/>
-        </w:rPr>
-        <w:t xml:space="preserve">filter</w:t>
-      </w:r>
-      <w:r>
-        <w:rPr>
-          <w:rStyle w:val="NormalTok"/>
-        </w:rPr>
-        <w:t xml:space="preserve">(</w:t>
-      </w:r>
-      <w:r>
-        <w:rPr>
-          <w:rStyle w:val="OperatorTok"/>
-        </w:rPr>
-        <w:t xml:space="preserve">!</w:t>
-      </w:r>
-      <w:r>
-        <w:rPr>
-          <w:rStyle w:val="NormalTok"/>
-        </w:rPr>
-        <w:t xml:space="preserve">Word </w:t>
-      </w:r>
-      <w:r>
-        <w:rPr>
-          <w:rStyle w:val="OperatorTok"/>
-        </w:rPr>
-        <w:t xml:space="preserve">%in%</w:t>
-      </w:r>
-      <w:r>
-        <w:rPr>
-          <w:rStyle w:val="StringTok"/>
-        </w:rPr>
-        <w:t xml:space="preserve"> </w:t>
-      </w:r>
-      <w:r>
-        <w:rPr>
-          <w:rStyle w:val="KeywordTok"/>
-        </w:rPr>
-        <w:t xml:space="preserve">stopwords</w:t>
-      </w:r>
-      <w:r>
-        <w:rPr>
-          <w:rStyle w:val="NormalTok"/>
-        </w:rPr>
-        <w:t xml:space="preserve">(</w:t>
-      </w:r>
-      <w:r>
-        <w:rPr>
-          <w:rStyle w:val="DataTypeTok"/>
-        </w:rPr>
-        <w:t xml:space="preserve">language =</w:t>
-      </w:r>
-      <w:r>
-        <w:rPr>
-          <w:rStyle w:val="NormalTok"/>
-        </w:rPr>
-        <w:t xml:space="preserve"> </w:t>
-      </w:r>
-      <w:r>
-        <w:rPr>
-          <w:rStyle w:val="StringTok"/>
-        </w:rPr>
-        <w:t xml:space="preserve">"en"</w:t>
-      </w:r>
-      <w:r>
-        <w:rPr>
-          <w:rStyle w:val="NormalTok"/>
-        </w:rPr>
-        <w:t xml:space="preserve">)) </w:t>
-      </w:r>
-      <w:r>
-        <w:rPr>
-          <w:rStyle w:val="OperatorTok"/>
-        </w:rPr>
-        <w:t xml:space="preserve">%&gt;%</w:t>
-      </w:r>
-      <w:r>
-        <w:rPr>
-          <w:rStyle w:val="StringTok"/>
-        </w:rPr>
-        <w:t xml:space="preserve">  </w:t>
-      </w:r>
-      <w:r>
-        <w:rPr>
-          <w:rStyle w:val="CommentTok"/>
-        </w:rPr>
-        <w:t xml:space="preserve">#take out stop words </w:t>
-      </w:r>
-      <w:r>
-        <w:br w:type="textWrapping"/>
-      </w:r>
-      <w:r>
-        <w:rPr>
-          <w:rStyle w:val="StringTok"/>
-        </w:rPr>
-        <w:t xml:space="preserve">  </w:t>
-      </w:r>
-      <w:r>
-        <w:rPr>
-          <w:rStyle w:val="KeywordTok"/>
-        </w:rPr>
-        <w:t xml:space="preserve">filter</w:t>
-      </w:r>
-      <w:r>
-        <w:rPr>
-          <w:rStyle w:val="NormalTok"/>
-        </w:rPr>
-        <w:t xml:space="preserve">(</w:t>
-      </w:r>
-      <w:r>
-        <w:rPr>
-          <w:rStyle w:val="KeywordTok"/>
-        </w:rPr>
-        <w:t xml:space="preserve">nchar</w:t>
-      </w:r>
-      <w:r>
-        <w:rPr>
-          <w:rStyle w:val="NormalTok"/>
-        </w:rPr>
-        <w:t xml:space="preserve">(Word) </w:t>
-      </w:r>
-      <w:r>
-        <w:rPr>
-          <w:rStyle w:val="OperatorTok"/>
-        </w:rPr>
-        <w:t xml:space="preserve">&gt;=</w:t>
-      </w:r>
-      <w:r>
-        <w:rPr>
-          <w:rStyle w:val="StringTok"/>
-        </w:rPr>
-        <w:t xml:space="preserve"> </w:t>
-      </w:r>
-      <w:r>
-        <w:rPr>
-          <w:rStyle w:val="DecValTok"/>
-        </w:rPr>
-        <w:t xml:space="preserve">3</w:t>
-      </w:r>
-      <w:r>
-        <w:rPr>
-          <w:rStyle w:val="NormalTok"/>
-        </w:rPr>
-        <w:t xml:space="preserve">) </w:t>
-      </w:r>
-      <w:r>
-        <w:rPr>
-          <w:rStyle w:val="OperatorTok"/>
-        </w:rPr>
-        <w:t xml:space="preserve">%&gt;%</w:t>
-      </w:r>
-      <w:r>
-        <w:rPr>
-          <w:rStyle w:val="StringTok"/>
-        </w:rPr>
-        <w:t xml:space="preserve"> </w:t>
-      </w:r>
-      <w:r>
-        <w:rPr>
-          <w:rStyle w:val="CommentTok"/>
-        </w:rPr>
-        <w:t xml:space="preserve">#words greater than or equal 3</w:t>
-      </w:r>
-      <w:r>
-        <w:br w:type="textWrapping"/>
-      </w:r>
-      <w:r>
-        <w:rPr>
-          <w:rStyle w:val="StringTok"/>
-        </w:rPr>
-        <w:t xml:space="preserve">  </w:t>
-      </w:r>
-      <w:r>
-        <w:rPr>
-          <w:rStyle w:val="KeywordTok"/>
-        </w:rPr>
-        <w:t xml:space="preserve">arrange</w:t>
-      </w:r>
-      <w:r>
-        <w:rPr>
-          <w:rStyle w:val="NormalTok"/>
-        </w:rPr>
-        <w:t xml:space="preserve">(Lg10WF) </w:t>
-      </w:r>
-      <w:r>
-        <w:rPr>
-          <w:rStyle w:val="OperatorTok"/>
-        </w:rPr>
-        <w:t xml:space="preserve">%&gt;%</w:t>
-      </w:r>
-      <w:r>
-        <w:rPr>
-          <w:rStyle w:val="StringTok"/>
-        </w:rPr>
-        <w:t xml:space="preserve"> </w:t>
-      </w:r>
-      <w:r>
-        <w:rPr>
-          <w:rStyle w:val="CommentTok"/>
-        </w:rPr>
-        <w:t xml:space="preserve">#sort by Log10WF </w:t>
-      </w:r>
-      <w:r>
-        <w:br w:type="textWrapping"/>
-      </w:r>
-      <w:r>
-        <w:rPr>
-          <w:rStyle w:val="StringTok"/>
-        </w:rPr>
-        <w:t xml:space="preserve">  </w:t>
-      </w:r>
-      <w:r>
-        <w:rPr>
-          <w:rStyle w:val="KeywordTok"/>
-        </w:rPr>
-        <w:t xml:space="preserve">top_n</w:t>
-      </w:r>
-      <w:r>
-        <w:rPr>
-          <w:rStyle w:val="NormalTok"/>
-        </w:rPr>
-        <w:t xml:space="preserve">(</w:t>
-      </w:r>
-      <w:r>
-        <w:rPr>
-          <w:rStyle w:val="DecValTok"/>
-        </w:rPr>
-        <w:t xml:space="preserve">10000</w:t>
-      </w:r>
-      <w:r>
-        <w:rPr>
-          <w:rStyle w:val="NormalTok"/>
-        </w:rPr>
-        <w:t xml:space="preserve">) </w:t>
-      </w:r>
-      <w:r>
-        <w:rPr>
-          <w:rStyle w:val="CommentTok"/>
-        </w:rPr>
-        <w:t xml:space="preserve">#Take the top 10k</w:t>
-      </w:r>
-    </w:p>
-    <w:p>
-      <w:pPr>
-        <w:pStyle w:val="SourceCode"/>
-      </w:pPr>
-      <w:r>
-        <w:rPr>
-          <w:rStyle w:val="VerbatimChar"/>
-        </w:rPr>
-        <w:t xml:space="preserve">## Selecting by Lg10CD</w:t>
-      </w:r>
-    </w:p>
-    <w:p>
-      <w:pPr>
-        <w:pStyle w:val="SourceCode"/>
-      </w:pPr>
-      <w:r>
-        <w:rPr>
-          <w:rStyle w:val="NormalTok"/>
-        </w:rPr>
-        <w:t xml:space="preserve">NL_subset &lt;-</w:t>
-      </w:r>
-      <w:r>
-        <w:rPr>
-          <w:rStyle w:val="StringTok"/>
-        </w:rPr>
-        <w:t xml:space="preserve"> </w:t>
-      </w:r>
-      <w:r>
-        <w:rPr>
-          <w:rStyle w:val="NormalTok"/>
-        </w:rPr>
-        <w:t xml:space="preserve">NL_freq </w:t>
-      </w:r>
-      <w:r>
-        <w:rPr>
-          <w:rStyle w:val="OperatorTok"/>
-        </w:rPr>
-        <w:t xml:space="preserve">%&gt;%</w:t>
-      </w:r>
-      <w:r>
-        <w:rPr>
-          <w:rStyle w:val="StringTok"/>
-        </w:rPr>
-        <w:t xml:space="preserve"> </w:t>
-      </w:r>
-      <w:r>
-        <w:rPr>
-          <w:rStyle w:val="CommentTok"/>
-        </w:rPr>
-        <w:t xml:space="preserve">#data frame</w:t>
-      </w:r>
-      <w:r>
-        <w:br w:type="textWrapping"/>
-      </w:r>
-      <w:r>
-        <w:rPr>
-          <w:rStyle w:val="StringTok"/>
-        </w:rPr>
-        <w:t xml:space="preserve">  </w:t>
-      </w:r>
-      <w:r>
-        <w:rPr>
-          <w:rStyle w:val="KeywordTok"/>
-        </w:rPr>
-        <w:t xml:space="preserve">filter</w:t>
-      </w:r>
-      <w:r>
-        <w:rPr>
-          <w:rStyle w:val="NormalTok"/>
-        </w:rPr>
-        <w:t xml:space="preserve">(</w:t>
-      </w:r>
-      <w:r>
-        <w:rPr>
-          <w:rStyle w:val="OperatorTok"/>
-        </w:rPr>
-        <w:t xml:space="preserve">!</w:t>
-      </w:r>
-      <w:r>
-        <w:rPr>
-          <w:rStyle w:val="NormalTok"/>
-        </w:rPr>
-        <w:t xml:space="preserve">Word </w:t>
-      </w:r>
-      <w:r>
-        <w:rPr>
-          <w:rStyle w:val="OperatorTok"/>
-        </w:rPr>
-        <w:t xml:space="preserve">%in%</w:t>
-      </w:r>
-      <w:r>
-        <w:rPr>
-          <w:rStyle w:val="StringTok"/>
-        </w:rPr>
-        <w:t xml:space="preserve"> </w:t>
-      </w:r>
-      <w:r>
-        <w:rPr>
-          <w:rStyle w:val="KeywordTok"/>
-        </w:rPr>
-        <w:t xml:space="preserve">stopwords</w:t>
-      </w:r>
-      <w:r>
-        <w:rPr>
-          <w:rStyle w:val="NormalTok"/>
-        </w:rPr>
-        <w:t xml:space="preserve">(</w:t>
-      </w:r>
-      <w:r>
-        <w:rPr>
-          <w:rStyle w:val="DataTypeTok"/>
-        </w:rPr>
-        <w:t xml:space="preserve">language =</w:t>
-      </w:r>
-      <w:r>
-        <w:rPr>
-          <w:rStyle w:val="NormalTok"/>
-        </w:rPr>
-        <w:t xml:space="preserve"> </w:t>
-      </w:r>
-      <w:r>
-        <w:rPr>
-          <w:rStyle w:val="StringTok"/>
-        </w:rPr>
-        <w:t xml:space="preserve">"nl"</w:t>
-      </w:r>
-      <w:r>
-        <w:rPr>
-          <w:rStyle w:val="NormalTok"/>
-        </w:rPr>
-        <w:t xml:space="preserve">)) </w:t>
-      </w:r>
-      <w:r>
-        <w:rPr>
-          <w:rStyle w:val="OperatorTok"/>
-        </w:rPr>
-        <w:t xml:space="preserve">%&gt;%</w:t>
-      </w:r>
-      <w:r>
-        <w:rPr>
-          <w:rStyle w:val="StringTok"/>
-        </w:rPr>
-        <w:t xml:space="preserve">  </w:t>
-      </w:r>
-      <w:r>
-        <w:rPr>
-          <w:rStyle w:val="CommentTok"/>
-        </w:rPr>
-        <w:t xml:space="preserve">#take out stop words </w:t>
-      </w:r>
-      <w:r>
-        <w:br w:type="textWrapping"/>
-      </w:r>
-      <w:r>
-        <w:rPr>
-          <w:rStyle w:val="StringTok"/>
-        </w:rPr>
-        <w:t xml:space="preserve">  </w:t>
-      </w:r>
-      <w:r>
-        <w:rPr>
-          <w:rStyle w:val="KeywordTok"/>
-        </w:rPr>
-        <w:t xml:space="preserve">filter</w:t>
-      </w:r>
-      <w:r>
-        <w:rPr>
-          <w:rStyle w:val="NormalTok"/>
-        </w:rPr>
-        <w:t xml:space="preserve">(</w:t>
-      </w:r>
-      <w:r>
-        <w:rPr>
-          <w:rStyle w:val="KeywordTok"/>
-        </w:rPr>
-        <w:t xml:space="preserve">nchar</w:t>
-      </w:r>
-      <w:r>
-        <w:rPr>
-          <w:rStyle w:val="NormalTok"/>
-        </w:rPr>
-        <w:t xml:space="preserve">(Word) </w:t>
-      </w:r>
-      <w:r>
-        <w:rPr>
-          <w:rStyle w:val="OperatorTok"/>
-        </w:rPr>
-        <w:t xml:space="preserve">&gt;=</w:t>
-      </w:r>
-      <w:r>
-        <w:rPr>
-          <w:rStyle w:val="StringTok"/>
-        </w:rPr>
-        <w:t xml:space="preserve"> </w:t>
-      </w:r>
-      <w:r>
-        <w:rPr>
-          <w:rStyle w:val="DecValTok"/>
-        </w:rPr>
-        <w:t xml:space="preserve">3</w:t>
-      </w:r>
-      <w:r>
-        <w:rPr>
-          <w:rStyle w:val="NormalTok"/>
-        </w:rPr>
-        <w:t xml:space="preserve">) </w:t>
-      </w:r>
-      <w:r>
-        <w:rPr>
-          <w:rStyle w:val="OperatorTok"/>
-        </w:rPr>
-        <w:t xml:space="preserve">%&gt;%</w:t>
-      </w:r>
-      <w:r>
-        <w:rPr>
-          <w:rStyle w:val="StringTok"/>
-        </w:rPr>
-        <w:t xml:space="preserve"> </w:t>
-      </w:r>
-      <w:r>
-        <w:rPr>
-          <w:rStyle w:val="CommentTok"/>
-        </w:rPr>
-        <w:t xml:space="preserve">#words greater than or equal 3</w:t>
-      </w:r>
-      <w:r>
-        <w:br w:type="textWrapping"/>
-      </w:r>
-      <w:r>
-        <w:rPr>
-          <w:rStyle w:val="StringTok"/>
-        </w:rPr>
-        <w:t xml:space="preserve">  </w:t>
-      </w:r>
-      <w:r>
-        <w:rPr>
-          <w:rStyle w:val="KeywordTok"/>
-        </w:rPr>
-        <w:t xml:space="preserve">arrange</w:t>
-      </w:r>
-      <w:r>
-        <w:rPr>
-          <w:rStyle w:val="NormalTok"/>
-        </w:rPr>
-        <w:t xml:space="preserve">(Lg10WF) </w:t>
-      </w:r>
-      <w:r>
-        <w:rPr>
-          <w:rStyle w:val="OperatorTok"/>
-        </w:rPr>
-        <w:t xml:space="preserve">%&gt;%</w:t>
-      </w:r>
-      <w:r>
-        <w:rPr>
-          <w:rStyle w:val="StringTok"/>
-        </w:rPr>
-        <w:t xml:space="preserve"> </w:t>
-      </w:r>
-      <w:r>
-        <w:rPr>
-          <w:rStyle w:val="CommentTok"/>
-        </w:rPr>
-        <w:t xml:space="preserve">#sort by Log10WF </w:t>
-      </w:r>
-      <w:r>
-        <w:br w:type="textWrapping"/>
-      </w:r>
-      <w:r>
-        <w:rPr>
-          <w:rStyle w:val="StringTok"/>
-        </w:rPr>
-        <w:t xml:space="preserve">  </w:t>
-      </w:r>
-      <w:r>
-        <w:rPr>
-          <w:rStyle w:val="KeywordTok"/>
-        </w:rPr>
-        <w:t xml:space="preserve">top_n</w:t>
-      </w:r>
-      <w:r>
-        <w:rPr>
-          <w:rStyle w:val="NormalTok"/>
-        </w:rPr>
-        <w:t xml:space="preserve">(</w:t>
-      </w:r>
-      <w:r>
-        <w:rPr>
-          <w:rStyle w:val="DecValTok"/>
-        </w:rPr>
-        <w:t xml:space="preserve">10000</w:t>
-      </w:r>
-      <w:r>
-        <w:rPr>
-          <w:rStyle w:val="NormalTok"/>
-        </w:rPr>
-        <w:t xml:space="preserve">) </w:t>
-      </w:r>
-      <w:r>
-        <w:rPr>
-          <w:rStyle w:val="CommentTok"/>
-        </w:rPr>
-        <w:t xml:space="preserve">#Take the top 10k</w:t>
-      </w:r>
-    </w:p>
-    <w:p>
-      <w:pPr>
-        <w:pStyle w:val="SourceCode"/>
-      </w:pPr>
-      <w:r>
-        <w:rPr>
-          <w:rStyle w:val="VerbatimChar"/>
-        </w:rPr>
-        <w:t xml:space="preserve">## Selecting by Lg10CD</w:t>
-      </w:r>
-    </w:p>
-    <w:p>
-      <w:pPr>
-        <w:pStyle w:val="SourceCode"/>
-      </w:pPr>
-      <w:r>
-        <w:rPr>
-          <w:rStyle w:val="CommentTok"/>
-        </w:rPr>
-        <w:t xml:space="preserve">##these libraries will be combined with translate R</w:t>
-      </w:r>
-      <w:r>
-        <w:br w:type="textWrapping"/>
-      </w:r>
-      <w:r>
-        <w:rPr>
-          <w:rStyle w:val="CommentTok"/>
-        </w:rPr>
-        <w:t xml:space="preserve">##this service is not free, uses google's API</w:t>
-      </w:r>
-      <w:r>
-        <w:br w:type="textWrapping"/>
-      </w:r>
-      <w:r>
-        <w:rPr>
-          <w:rStyle w:val="CommentTok"/>
-        </w:rPr>
-        <w:t xml:space="preserve">##will work with the university to see if we have</w:t>
-      </w:r>
-      <w:r>
-        <w:br w:type="textWrapping"/>
-      </w:r>
-      <w:r>
-        <w:rPr>
-          <w:rStyle w:val="CommentTok"/>
-        </w:rPr>
-        <w:t xml:space="preserve">##a service already for this type of task </w:t>
-      </w:r>
-      <w:r>
-        <w:br w:type="textWrapping"/>
-      </w:r>
-      <w:r>
-        <w:rPr>
-          <w:rStyle w:val="CommentTok"/>
-        </w:rPr>
-        <w:t xml:space="preserve">#library(translateR)</w:t>
-      </w:r>
+        <w:pStyle w:val="FirstParagraph"/>
+      </w:pPr>
     </w:p>
     <w:sectPr/>
   </w:body>

</xml_diff>